<commit_message>
hmm... add lost commit
</commit_message>
<xml_diff>
--- a/STM32_Project/stm32gpu/readme_STM32_GPU.docx
+++ b/STM32_Project/stm32gpu/readme_STM32_GPU.docx
@@ -24,1055 +24,6 @@
           <w:szCs w:val="28"/>
           <w:lang w:val="en-US"/>
         </w:rPr>
-        <w:t>STM32 as GPU</w:t>
-      </w:r>
-    </w:p>
-    <w:p>
-      <w:pPr>
-        <w:widowControl w:val="0"/>
-        <w:autoSpaceDE w:val="0"/>
-        <w:autoSpaceDN w:val="0"/>
-        <w:adjustRightInd w:val="0"/>
-        <w:spacing w:after="0" w:line="280" w:lineRule="atLeast"/>
-        <w:jc w:val="center"/>
-        <w:rPr>
-          <w:rFonts w:ascii="Times New Roman" w:hAnsi="Times New Roman"/>
-          <w:sz w:val="24"/>
-          <w:szCs w:val="24"/>
-          <w:lang w:val="en-US"/>
-        </w:rPr>
-      </w:pPr>
-    </w:p>
-    <w:p>
-      <w:pPr>
-        <w:widowControl w:val="0"/>
-        <w:autoSpaceDE w:val="0"/>
-        <w:autoSpaceDN w:val="0"/>
-        <w:adjustRightInd w:val="0"/>
-        <w:spacing w:after="0" w:line="280" w:lineRule="atLeast"/>
-        <w:jc w:val="both"/>
-        <w:rPr>
-          <w:rFonts w:ascii="Times New Roman" w:hAnsi="Times New Roman"/>
-          <w:sz w:val="24"/>
-          <w:szCs w:val="24"/>
-          <w:lang w:val="en-US"/>
-        </w:rPr>
-      </w:pPr>
-      <w:r>
-        <w:rPr>
-          <w:rFonts w:ascii="Times New Roman" w:hAnsi="Times New Roman"/>
-          <w:sz w:val="24"/>
-          <w:szCs w:val="24"/>
-          <w:lang w:val="en-US"/>
-        </w:rPr>
-        <w:t>Today a lot of code is written for AVR (</w:t>
-      </w:r>
-      <w:proofErr w:type="spellStart"/>
-      <w:r>
-        <w:rPr>
-          <w:rFonts w:ascii="Times New Roman" w:hAnsi="Times New Roman"/>
-          <w:sz w:val="24"/>
-          <w:szCs w:val="24"/>
-          <w:lang w:val="en-US"/>
-        </w:rPr>
-        <w:t>Arduino</w:t>
-      </w:r>
-      <w:proofErr w:type="spellEnd"/>
-      <w:r>
-        <w:rPr>
-          <w:rFonts w:ascii="Times New Roman" w:hAnsi="Times New Roman"/>
-          <w:sz w:val="24"/>
-          <w:szCs w:val="24"/>
-          <w:lang w:val="en-US"/>
-        </w:rPr>
-        <w:t>), and we all know limitations of these MCUs, for example extremely slow drawing on LCD screens</w:t>
-      </w:r>
-      <w:r>
-        <w:rPr>
-          <w:rFonts w:ascii="Times New Roman" w:hAnsi="Times New Roman"/>
-          <w:sz w:val="24"/>
-          <w:szCs w:val="24"/>
-          <w:lang w:val="en-US"/>
-        </w:rPr>
-        <w:t>, not enough R</w:t>
-      </w:r>
-      <w:r>
-        <w:rPr>
-          <w:rFonts w:ascii="Times New Roman" w:hAnsi="Times New Roman"/>
-          <w:sz w:val="24"/>
-          <w:szCs w:val="24"/>
-          <w:lang w:val="en-US"/>
-        </w:rPr>
-        <w:t>O</w:t>
-      </w:r>
-      <w:r>
-        <w:rPr>
-          <w:rFonts w:ascii="Times New Roman" w:hAnsi="Times New Roman"/>
-          <w:sz w:val="24"/>
-          <w:szCs w:val="24"/>
-          <w:lang w:val="en-US"/>
-        </w:rPr>
-        <w:t>M, huge SD libs and other</w:t>
-      </w:r>
-      <w:r>
-        <w:rPr>
-          <w:rFonts w:ascii="Times New Roman" w:hAnsi="Times New Roman"/>
-          <w:sz w:val="24"/>
-          <w:szCs w:val="24"/>
-          <w:lang w:val="en-US"/>
-        </w:rPr>
-        <w:t>!</w:t>
-      </w:r>
-    </w:p>
-    <w:p>
-      <w:pPr>
-        <w:widowControl w:val="0"/>
-        <w:autoSpaceDE w:val="0"/>
-        <w:autoSpaceDN w:val="0"/>
-        <w:adjustRightInd w:val="0"/>
-        <w:spacing w:after="0" w:line="280" w:lineRule="atLeast"/>
-        <w:jc w:val="both"/>
-        <w:rPr>
-          <w:rFonts w:ascii="Times New Roman" w:hAnsi="Times New Roman"/>
-          <w:sz w:val="24"/>
-          <w:szCs w:val="24"/>
-          <w:lang w:val="en-US"/>
-        </w:rPr>
-      </w:pPr>
-      <w:r>
-        <w:rPr>
-          <w:rFonts w:ascii="Times New Roman" w:hAnsi="Times New Roman"/>
-          <w:sz w:val="24"/>
-          <w:szCs w:val="24"/>
-          <w:lang w:val="en-US"/>
-        </w:rPr>
-        <w:t xml:space="preserve">But what if </w:t>
-      </w:r>
-      <w:proofErr w:type="gramStart"/>
-      <w:r>
-        <w:rPr>
-          <w:rFonts w:ascii="Times New Roman" w:hAnsi="Times New Roman"/>
-          <w:sz w:val="24"/>
-          <w:szCs w:val="24"/>
-          <w:lang w:val="en-US"/>
-        </w:rPr>
-        <w:t>You</w:t>
-      </w:r>
-      <w:proofErr w:type="gramEnd"/>
-      <w:r>
-        <w:rPr>
-          <w:rFonts w:ascii="Times New Roman" w:hAnsi="Times New Roman"/>
-          <w:sz w:val="24"/>
-          <w:szCs w:val="24"/>
-          <w:lang w:val="en-US"/>
-        </w:rPr>
-        <w:t xml:space="preserve"> want to use these MCUs longer, and You absolutely doesn’t want to waste time for porting sources, looking for hundreds of mans and investigate STM32?</w:t>
-      </w:r>
-    </w:p>
-    <w:p>
-      <w:pPr>
-        <w:widowControl w:val="0"/>
-        <w:autoSpaceDE w:val="0"/>
-        <w:autoSpaceDN w:val="0"/>
-        <w:adjustRightInd w:val="0"/>
-        <w:spacing w:after="0" w:line="280" w:lineRule="atLeast"/>
-        <w:jc w:val="both"/>
-        <w:rPr>
-          <w:rFonts w:ascii="Times New Roman" w:hAnsi="Times New Roman"/>
-          <w:sz w:val="24"/>
-          <w:szCs w:val="24"/>
-          <w:lang w:val="en-US"/>
-        </w:rPr>
-      </w:pPr>
-    </w:p>
-    <w:p>
-      <w:pPr>
-        <w:widowControl w:val="0"/>
-        <w:autoSpaceDE w:val="0"/>
-        <w:autoSpaceDN w:val="0"/>
-        <w:adjustRightInd w:val="0"/>
-        <w:spacing w:after="0" w:line="280" w:lineRule="atLeast"/>
-        <w:jc w:val="both"/>
-        <w:rPr>
-          <w:rFonts w:ascii="Times New Roman" w:hAnsi="Times New Roman"/>
-          <w:sz w:val="24"/>
-          <w:szCs w:val="24"/>
-          <w:lang w:val="en-US"/>
-        </w:rPr>
-      </w:pPr>
-      <w:r>
-        <w:rPr>
-          <w:rFonts w:ascii="Times New Roman" w:hAnsi="Times New Roman"/>
-          <w:sz w:val="24"/>
-          <w:szCs w:val="24"/>
-          <w:lang w:val="en-US"/>
-        </w:rPr>
-        <w:t xml:space="preserve">That is why this </w:t>
-      </w:r>
-      <w:r>
-        <w:rPr>
-          <w:rFonts w:ascii="Times New Roman" w:hAnsi="Times New Roman"/>
-          <w:sz w:val="24"/>
-          <w:szCs w:val="24"/>
-          <w:lang w:val="en-US"/>
-        </w:rPr>
-        <w:t>GPU coprocessor</w:t>
-      </w:r>
-      <w:r>
-        <w:rPr>
-          <w:rFonts w:ascii="Times New Roman" w:hAnsi="Times New Roman"/>
-          <w:sz w:val="24"/>
-          <w:szCs w:val="24"/>
-          <w:lang w:val="en-US"/>
-        </w:rPr>
-        <w:t xml:space="preserve"> </w:t>
-      </w:r>
-      <w:r>
-        <w:rPr>
-          <w:rFonts w:ascii="Times New Roman" w:hAnsi="Times New Roman"/>
-          <w:sz w:val="24"/>
-          <w:szCs w:val="24"/>
-          <w:lang w:val="en-US"/>
-        </w:rPr>
-        <w:t xml:space="preserve">project </w:t>
-      </w:r>
-      <w:r>
-        <w:rPr>
-          <w:rFonts w:ascii="Times New Roman" w:hAnsi="Times New Roman"/>
-          <w:sz w:val="24"/>
-          <w:szCs w:val="24"/>
-          <w:lang w:val="en-US"/>
-        </w:rPr>
-        <w:t>was</w:t>
-      </w:r>
-      <w:r>
-        <w:rPr>
-          <w:rFonts w:ascii="Times New Roman" w:hAnsi="Times New Roman"/>
-          <w:sz w:val="24"/>
-          <w:szCs w:val="24"/>
-          <w:lang w:val="en-US"/>
-        </w:rPr>
-        <w:t xml:space="preserve"> c</w:t>
-      </w:r>
-      <w:r>
-        <w:rPr>
-          <w:rFonts w:ascii="Times New Roman" w:hAnsi="Times New Roman"/>
-          <w:sz w:val="24"/>
-          <w:szCs w:val="24"/>
-          <w:lang w:val="en-US"/>
-        </w:rPr>
-        <w:t>reated</w:t>
-      </w:r>
-      <w:r>
-        <w:rPr>
-          <w:rFonts w:ascii="Times New Roman" w:hAnsi="Times New Roman"/>
-          <w:sz w:val="24"/>
-          <w:szCs w:val="24"/>
-          <w:lang w:val="en-US"/>
-        </w:rPr>
-        <w:t>!</w:t>
-      </w:r>
-    </w:p>
-    <w:p>
-      <w:pPr>
-        <w:widowControl w:val="0"/>
-        <w:autoSpaceDE w:val="0"/>
-        <w:autoSpaceDN w:val="0"/>
-        <w:adjustRightInd w:val="0"/>
-        <w:spacing w:after="0" w:line="280" w:lineRule="atLeast"/>
-        <w:jc w:val="both"/>
-        <w:rPr>
-          <w:rFonts w:ascii="Times New Roman" w:hAnsi="Times New Roman"/>
-          <w:sz w:val="24"/>
-          <w:szCs w:val="24"/>
-          <w:lang w:val="en-US"/>
-        </w:rPr>
-      </w:pPr>
-      <w:r>
-        <w:rPr>
-          <w:rFonts w:ascii="Times New Roman" w:hAnsi="Times New Roman"/>
-          <w:sz w:val="24"/>
-          <w:szCs w:val="24"/>
-          <w:lang w:val="en-US"/>
-        </w:rPr>
-        <w:t>Created f</w:t>
-      </w:r>
-      <w:r>
-        <w:rPr>
-          <w:rFonts w:ascii="Times New Roman" w:hAnsi="Times New Roman"/>
-          <w:sz w:val="24"/>
-          <w:szCs w:val="24"/>
-          <w:lang w:val="en-US"/>
-        </w:rPr>
-        <w:t xml:space="preserve">or simple </w:t>
-      </w:r>
-      <w:r>
-        <w:rPr>
-          <w:rFonts w:ascii="Times New Roman" w:hAnsi="Times New Roman"/>
-          <w:sz w:val="24"/>
-          <w:szCs w:val="24"/>
-          <w:lang w:val="en-US"/>
-        </w:rPr>
-        <w:t xml:space="preserve">MCU_CPU </w:t>
-      </w:r>
-      <w:r>
-        <w:rPr>
-          <w:rFonts w:ascii="Times New Roman" w:hAnsi="Times New Roman"/>
-          <w:sz w:val="24"/>
-          <w:szCs w:val="24"/>
-          <w:lang w:val="en-US"/>
-        </w:rPr>
-        <w:t>(like AVR)</w:t>
-      </w:r>
-      <w:r>
-        <w:rPr>
-          <w:rFonts w:ascii="Times New Roman" w:hAnsi="Times New Roman"/>
-          <w:sz w:val="24"/>
-          <w:szCs w:val="24"/>
-          <w:lang w:val="en-US"/>
-        </w:rPr>
-        <w:t xml:space="preserve"> and h</w:t>
-      </w:r>
-      <w:r>
-        <w:rPr>
-          <w:rFonts w:ascii="Times New Roman" w:hAnsi="Times New Roman"/>
-          <w:sz w:val="24"/>
-          <w:szCs w:val="24"/>
-          <w:lang w:val="en-US"/>
-        </w:rPr>
-        <w:t>elp to accelerate</w:t>
-      </w:r>
-      <w:r>
-        <w:rPr>
-          <w:rFonts w:ascii="Times New Roman" w:hAnsi="Times New Roman"/>
-          <w:sz w:val="24"/>
-          <w:szCs w:val="24"/>
-          <w:lang w:val="en-US"/>
-        </w:rPr>
-        <w:t xml:space="preserve"> 2d</w:t>
-      </w:r>
-      <w:r>
-        <w:rPr>
-          <w:rFonts w:ascii="Times New Roman" w:hAnsi="Times New Roman"/>
-          <w:sz w:val="24"/>
-          <w:szCs w:val="24"/>
-          <w:lang w:val="en-US"/>
-        </w:rPr>
-        <w:t xml:space="preserve"> graphics</w:t>
-      </w:r>
-      <w:r>
-        <w:rPr>
-          <w:rFonts w:ascii="Times New Roman" w:hAnsi="Times New Roman"/>
-          <w:sz w:val="24"/>
-          <w:szCs w:val="24"/>
-          <w:lang w:val="en-US"/>
-        </w:rPr>
-        <w:t xml:space="preserve"> on LCD</w:t>
-      </w:r>
-      <w:r>
-        <w:rPr>
-          <w:rFonts w:ascii="Times New Roman" w:hAnsi="Times New Roman"/>
-          <w:sz w:val="24"/>
-          <w:szCs w:val="24"/>
-          <w:lang w:val="en-US"/>
-        </w:rPr>
-        <w:t>s</w:t>
-      </w:r>
-      <w:r>
-        <w:rPr>
-          <w:rFonts w:ascii="Times New Roman" w:hAnsi="Times New Roman"/>
-          <w:sz w:val="24"/>
-          <w:szCs w:val="24"/>
-          <w:lang w:val="en-US"/>
-        </w:rPr>
-        <w:t xml:space="preserve"> by using </w:t>
-      </w:r>
-      <w:r>
-        <w:rPr>
-          <w:rFonts w:ascii="Times New Roman" w:hAnsi="Times New Roman"/>
-          <w:sz w:val="24"/>
-          <w:szCs w:val="24"/>
-          <w:lang w:val="en-US"/>
-        </w:rPr>
-        <w:t>powerful MCU</w:t>
-      </w:r>
-      <w:r>
-        <w:rPr>
-          <w:rFonts w:ascii="Times New Roman" w:hAnsi="Times New Roman"/>
-          <w:sz w:val="24"/>
-          <w:szCs w:val="24"/>
-          <w:lang w:val="en-US"/>
-        </w:rPr>
-        <w:t xml:space="preserve"> like ARM STM32</w:t>
-      </w:r>
-      <w:r>
-        <w:rPr>
-          <w:rFonts w:ascii="Times New Roman" w:hAnsi="Times New Roman"/>
-          <w:sz w:val="24"/>
-          <w:szCs w:val="24"/>
-          <w:lang w:val="en-US"/>
-        </w:rPr>
-        <w:t>.</w:t>
-      </w:r>
-    </w:p>
-    <w:p>
-      <w:pPr>
-        <w:widowControl w:val="0"/>
-        <w:autoSpaceDE w:val="0"/>
-        <w:autoSpaceDN w:val="0"/>
-        <w:adjustRightInd w:val="0"/>
-        <w:spacing w:after="0" w:line="280" w:lineRule="atLeast"/>
-        <w:jc w:val="both"/>
-        <w:rPr>
-          <w:rFonts w:ascii="Times New Roman" w:hAnsi="Times New Roman"/>
-          <w:sz w:val="24"/>
-          <w:szCs w:val="24"/>
-          <w:lang w:val="en-US"/>
-        </w:rPr>
-      </w:pPr>
-    </w:p>
-    <w:p>
-      <w:pPr>
-        <w:widowControl w:val="0"/>
-        <w:autoSpaceDE w:val="0"/>
-        <w:autoSpaceDN w:val="0"/>
-        <w:adjustRightInd w:val="0"/>
-        <w:spacing w:after="0" w:line="280" w:lineRule="atLeast"/>
-        <w:jc w:val="both"/>
-        <w:rPr>
-          <w:rFonts w:ascii="Times New Roman" w:hAnsi="Times New Roman"/>
-          <w:sz w:val="24"/>
-          <w:szCs w:val="24"/>
-          <w:lang w:val="en-US"/>
-        </w:rPr>
-      </w:pPr>
-      <w:r>
-        <w:rPr>
-          <w:rFonts w:ascii="Times New Roman" w:hAnsi="Times New Roman"/>
-          <w:sz w:val="24"/>
-          <w:szCs w:val="24"/>
-          <w:lang w:val="en-US"/>
-        </w:rPr>
-        <w:t>For maximum simplicity USART was selected as m</w:t>
-      </w:r>
-      <w:r>
-        <w:rPr>
-          <w:rFonts w:ascii="Times New Roman" w:hAnsi="Times New Roman"/>
-          <w:sz w:val="24"/>
-          <w:szCs w:val="24"/>
-          <w:lang w:val="en-US"/>
-        </w:rPr>
-        <w:t>ain c</w:t>
-      </w:r>
-      <w:r>
-        <w:rPr>
-          <w:rFonts w:ascii="Times New Roman" w:hAnsi="Times New Roman"/>
-          <w:sz w:val="24"/>
-          <w:szCs w:val="24"/>
-          <w:lang w:val="en-US"/>
-        </w:rPr>
-        <w:t>ommunication</w:t>
-      </w:r>
-      <w:r>
-        <w:rPr>
-          <w:rFonts w:ascii="Times New Roman" w:hAnsi="Times New Roman"/>
-          <w:sz w:val="24"/>
-          <w:szCs w:val="24"/>
-          <w:lang w:val="en-US"/>
-        </w:rPr>
-        <w:t xml:space="preserve"> interface.</w:t>
-      </w:r>
-      <w:r>
-        <w:rPr>
-          <w:rFonts w:ascii="Times New Roman" w:hAnsi="Times New Roman"/>
-          <w:sz w:val="24"/>
-          <w:szCs w:val="24"/>
-          <w:lang w:val="en-US"/>
-        </w:rPr>
-        <w:t xml:space="preserve"> </w:t>
-      </w:r>
-      <w:r>
-        <w:rPr>
-          <w:rFonts w:ascii="Times New Roman" w:hAnsi="Times New Roman"/>
-          <w:sz w:val="24"/>
-          <w:szCs w:val="24"/>
-          <w:lang w:val="en-US"/>
-        </w:rPr>
-        <w:t>There are tons of realizations of this interface</w:t>
-      </w:r>
-      <w:r>
-        <w:rPr>
-          <w:rFonts w:ascii="Times New Roman" w:hAnsi="Times New Roman"/>
-          <w:sz w:val="24"/>
-          <w:szCs w:val="24"/>
-          <w:lang w:val="en-US"/>
-        </w:rPr>
-        <w:t xml:space="preserve"> (as hardware as software)</w:t>
-      </w:r>
-      <w:r>
-        <w:rPr>
-          <w:rFonts w:ascii="Times New Roman" w:hAnsi="Times New Roman"/>
-          <w:sz w:val="24"/>
-          <w:szCs w:val="24"/>
-          <w:lang w:val="en-US"/>
-        </w:rPr>
-        <w:t xml:space="preserve"> for all type of MCUs</w:t>
-      </w:r>
-      <w:r>
-        <w:rPr>
-          <w:rFonts w:ascii="Times New Roman" w:hAnsi="Times New Roman"/>
-          <w:sz w:val="24"/>
-          <w:szCs w:val="24"/>
-          <w:lang w:val="en-US"/>
-        </w:rPr>
-        <w:t>.</w:t>
-      </w:r>
-    </w:p>
-    <w:p>
-      <w:pPr>
-        <w:widowControl w:val="0"/>
-        <w:autoSpaceDE w:val="0"/>
-        <w:autoSpaceDN w:val="0"/>
-        <w:adjustRightInd w:val="0"/>
-        <w:spacing w:after="0" w:line="280" w:lineRule="atLeast"/>
-        <w:jc w:val="both"/>
-        <w:rPr>
-          <w:rFonts w:ascii="Times New Roman" w:hAnsi="Times New Roman"/>
-          <w:sz w:val="24"/>
-          <w:szCs w:val="24"/>
-          <w:lang w:val="en-US"/>
-        </w:rPr>
-      </w:pPr>
-    </w:p>
-    <w:p>
-      <w:pPr>
-        <w:widowControl w:val="0"/>
-        <w:autoSpaceDE w:val="0"/>
-        <w:autoSpaceDN w:val="0"/>
-        <w:adjustRightInd w:val="0"/>
-        <w:spacing w:after="0" w:line="280" w:lineRule="atLeast"/>
-        <w:jc w:val="both"/>
-        <w:rPr>
-          <w:rFonts w:ascii="Times New Roman" w:hAnsi="Times New Roman"/>
-          <w:sz w:val="24"/>
-          <w:szCs w:val="24"/>
-          <w:lang w:val="en-US"/>
-        </w:rPr>
-      </w:pPr>
-      <w:r>
-        <w:rPr>
-          <w:rFonts w:ascii="Times New Roman" w:hAnsi="Times New Roman"/>
-          <w:sz w:val="24"/>
-          <w:szCs w:val="24"/>
-          <w:lang w:val="en-US"/>
-        </w:rPr>
-        <w:t>Flexible Baud rate</w:t>
-      </w:r>
-      <w:r>
-        <w:rPr>
-          <w:rFonts w:ascii="Times New Roman" w:hAnsi="Times New Roman"/>
-          <w:sz w:val="24"/>
-          <w:szCs w:val="24"/>
-          <w:lang w:val="en-US"/>
-        </w:rPr>
-        <w:t xml:space="preserve"> selection allows matching from low speed to hi speed transfer (some MCUs has no resonators and required low speed).</w:t>
-      </w:r>
-    </w:p>
-    <w:p>
-      <w:pPr>
-        <w:widowControl w:val="0"/>
-        <w:autoSpaceDE w:val="0"/>
-        <w:autoSpaceDN w:val="0"/>
-        <w:adjustRightInd w:val="0"/>
-        <w:spacing w:after="0" w:line="280" w:lineRule="atLeast"/>
-        <w:jc w:val="both"/>
-        <w:rPr>
-          <w:rFonts w:ascii="Times New Roman" w:hAnsi="Times New Roman"/>
-          <w:sz w:val="24"/>
-          <w:szCs w:val="24"/>
-          <w:lang w:val="en-US"/>
-        </w:rPr>
-      </w:pPr>
-      <w:r>
-        <w:rPr>
-          <w:rFonts w:ascii="Times New Roman" w:hAnsi="Times New Roman"/>
-          <w:sz w:val="24"/>
-          <w:szCs w:val="24"/>
-          <w:lang w:val="en-US"/>
-        </w:rPr>
-        <w:t xml:space="preserve">Only two lines </w:t>
-      </w:r>
-      <w:proofErr w:type="gramStart"/>
-      <w:r>
-        <w:rPr>
-          <w:rFonts w:ascii="Times New Roman" w:hAnsi="Times New Roman"/>
-          <w:sz w:val="24"/>
-          <w:szCs w:val="24"/>
-          <w:lang w:val="en-US"/>
-        </w:rPr>
-        <w:t>is</w:t>
-      </w:r>
-      <w:proofErr w:type="gramEnd"/>
-      <w:r>
-        <w:rPr>
-          <w:rFonts w:ascii="Times New Roman" w:hAnsi="Times New Roman"/>
-          <w:sz w:val="24"/>
-          <w:szCs w:val="24"/>
-          <w:lang w:val="en-US"/>
-        </w:rPr>
-        <w:t xml:space="preserve"> used to communicate (even one line possible)</w:t>
-      </w:r>
-      <w:r>
-        <w:rPr>
-          <w:rFonts w:ascii="Times New Roman" w:hAnsi="Times New Roman"/>
-          <w:sz w:val="24"/>
-          <w:szCs w:val="24"/>
-          <w:lang w:val="en-US"/>
-        </w:rPr>
-        <w:t>.</w:t>
-      </w:r>
-    </w:p>
-    <w:p>
-      <w:pPr>
-        <w:widowControl w:val="0"/>
-        <w:autoSpaceDE w:val="0"/>
-        <w:autoSpaceDN w:val="0"/>
-        <w:adjustRightInd w:val="0"/>
-        <w:spacing w:after="0" w:line="280" w:lineRule="atLeast"/>
-        <w:jc w:val="both"/>
-        <w:rPr>
-          <w:rFonts w:ascii="Times New Roman" w:hAnsi="Times New Roman"/>
-          <w:sz w:val="24"/>
-          <w:szCs w:val="24"/>
-          <w:lang w:val="en-US"/>
-        </w:rPr>
-      </w:pPr>
-    </w:p>
-    <w:p>
-      <w:pPr>
-        <w:widowControl w:val="0"/>
-        <w:autoSpaceDE w:val="0"/>
-        <w:autoSpaceDN w:val="0"/>
-        <w:adjustRightInd w:val="0"/>
-        <w:spacing w:after="0" w:line="280" w:lineRule="atLeast"/>
-        <w:jc w:val="both"/>
-        <w:rPr>
-          <w:rFonts w:ascii="Times New Roman" w:hAnsi="Times New Roman"/>
-          <w:sz w:val="24"/>
-          <w:szCs w:val="24"/>
-          <w:lang w:val="en-US"/>
-        </w:rPr>
-      </w:pPr>
-      <w:r>
-        <w:rPr>
-          <w:rFonts w:ascii="Times New Roman" w:hAnsi="Times New Roman"/>
-          <w:sz w:val="24"/>
-          <w:szCs w:val="24"/>
-          <w:lang w:val="en-US"/>
-        </w:rPr>
-        <w:t>GPU coprocessor can save ROM space</w:t>
-      </w:r>
-      <w:r>
-        <w:rPr>
-          <w:rFonts w:ascii="Times New Roman" w:hAnsi="Times New Roman"/>
-          <w:sz w:val="24"/>
-          <w:szCs w:val="24"/>
-          <w:lang w:val="en-US"/>
-        </w:rPr>
-        <w:t>, RAM</w:t>
-      </w:r>
-      <w:r>
-        <w:rPr>
-          <w:rFonts w:ascii="Times New Roman" w:hAnsi="Times New Roman"/>
-          <w:sz w:val="24"/>
-          <w:szCs w:val="24"/>
-          <w:lang w:val="en-US"/>
-        </w:rPr>
-        <w:t>, free MCU_CPU from executing code for LCD</w:t>
-      </w:r>
-      <w:r>
-        <w:rPr>
-          <w:rFonts w:ascii="Times New Roman" w:hAnsi="Times New Roman"/>
-          <w:sz w:val="24"/>
-          <w:szCs w:val="24"/>
-          <w:lang w:val="en-US"/>
-        </w:rPr>
-        <w:t xml:space="preserve"> and</w:t>
-      </w:r>
-      <w:r>
-        <w:rPr>
-          <w:rFonts w:ascii="Times New Roman" w:hAnsi="Times New Roman"/>
-          <w:sz w:val="24"/>
-          <w:szCs w:val="24"/>
-          <w:lang w:val="en-US"/>
-        </w:rPr>
-        <w:t xml:space="preserve"> left more resources for main application!</w:t>
-      </w:r>
-    </w:p>
-    <w:p>
-      <w:pPr>
-        <w:widowControl w:val="0"/>
-        <w:autoSpaceDE w:val="0"/>
-        <w:autoSpaceDN w:val="0"/>
-        <w:adjustRightInd w:val="0"/>
-        <w:spacing w:after="0" w:line="280" w:lineRule="atLeast"/>
-        <w:jc w:val="both"/>
-        <w:rPr>
-          <w:rFonts w:ascii="Times New Roman" w:hAnsi="Times New Roman"/>
-          <w:sz w:val="24"/>
-          <w:szCs w:val="24"/>
-          <w:lang w:val="en-US"/>
-        </w:rPr>
-      </w:pPr>
-    </w:p>
-    <w:p>
-      <w:pPr>
-        <w:widowControl w:val="0"/>
-        <w:autoSpaceDE w:val="0"/>
-        <w:autoSpaceDN w:val="0"/>
-        <w:adjustRightInd w:val="0"/>
-        <w:spacing w:after="0" w:line="280" w:lineRule="atLeast"/>
-        <w:jc w:val="both"/>
-        <w:rPr>
-          <w:rFonts w:ascii="Times New Roman" w:hAnsi="Times New Roman"/>
-          <w:sz w:val="24"/>
-          <w:szCs w:val="24"/>
-          <w:lang w:val="en-US"/>
-        </w:rPr>
-      </w:pPr>
-      <w:r>
-        <w:rPr>
-          <w:rFonts w:ascii="Times New Roman" w:hAnsi="Times New Roman"/>
-          <w:sz w:val="24"/>
-          <w:szCs w:val="24"/>
-          <w:lang w:val="en-US"/>
-        </w:rPr>
-        <w:t xml:space="preserve">Just send commands to USART like it`s an LCD and GPU do </w:t>
-      </w:r>
-      <w:proofErr w:type="spellStart"/>
-      <w:r>
-        <w:rPr>
-          <w:rFonts w:ascii="Times New Roman" w:hAnsi="Times New Roman"/>
-          <w:sz w:val="24"/>
-          <w:szCs w:val="24"/>
-          <w:lang w:val="en-US"/>
-        </w:rPr>
-        <w:t>it`s</w:t>
-      </w:r>
-      <w:proofErr w:type="spellEnd"/>
-      <w:r>
-        <w:rPr>
-          <w:rFonts w:ascii="Times New Roman" w:hAnsi="Times New Roman"/>
-          <w:sz w:val="24"/>
-          <w:szCs w:val="24"/>
-          <w:lang w:val="en-US"/>
-        </w:rPr>
-        <w:t xml:space="preserve"> job.</w:t>
-      </w:r>
-    </w:p>
-    <w:p>
-      <w:pPr>
-        <w:widowControl w:val="0"/>
-        <w:autoSpaceDE w:val="0"/>
-        <w:autoSpaceDN w:val="0"/>
-        <w:adjustRightInd w:val="0"/>
-        <w:spacing w:after="0" w:line="280" w:lineRule="atLeast"/>
-        <w:jc w:val="both"/>
-        <w:rPr>
-          <w:rFonts w:ascii="Times New Roman" w:hAnsi="Times New Roman"/>
-          <w:sz w:val="24"/>
-          <w:szCs w:val="24"/>
-          <w:lang w:val="en-US"/>
-        </w:rPr>
-      </w:pPr>
-    </w:p>
-    <w:p>
-      <w:pPr>
-        <w:widowControl w:val="0"/>
-        <w:autoSpaceDE w:val="0"/>
-        <w:autoSpaceDN w:val="0"/>
-        <w:adjustRightInd w:val="0"/>
-        <w:spacing w:after="0" w:line="280" w:lineRule="atLeast"/>
-        <w:jc w:val="both"/>
-        <w:rPr>
-          <w:rFonts w:ascii="Times New Roman" w:hAnsi="Times New Roman"/>
-          <w:sz w:val="24"/>
-          <w:szCs w:val="24"/>
-          <w:lang w:val="en-US"/>
-        </w:rPr>
-      </w:pPr>
-      <w:r>
-        <w:rPr>
-          <w:rFonts w:ascii="Times New Roman" w:hAnsi="Times New Roman"/>
-          <w:sz w:val="24"/>
-          <w:szCs w:val="24"/>
-          <w:lang w:val="en-US"/>
-        </w:rPr>
-        <w:t>MCU_CPU lib is written on C, so it can</w:t>
-      </w:r>
-      <w:r>
-        <w:rPr>
-          <w:rFonts w:ascii="Times New Roman" w:hAnsi="Times New Roman"/>
-          <w:sz w:val="24"/>
-          <w:szCs w:val="24"/>
-          <w:lang w:val="en-US"/>
-        </w:rPr>
-        <w:t xml:space="preserve"> be</w:t>
-      </w:r>
-      <w:r>
-        <w:rPr>
-          <w:rFonts w:ascii="Times New Roman" w:hAnsi="Times New Roman"/>
-          <w:sz w:val="24"/>
-          <w:szCs w:val="24"/>
-          <w:lang w:val="en-US"/>
-        </w:rPr>
-        <w:t xml:space="preserve"> simply ported to where </w:t>
-      </w:r>
-      <w:proofErr w:type="gramStart"/>
-      <w:r>
-        <w:rPr>
-          <w:rFonts w:ascii="Times New Roman" w:hAnsi="Times New Roman"/>
-          <w:sz w:val="24"/>
-          <w:szCs w:val="24"/>
-          <w:lang w:val="en-US"/>
-        </w:rPr>
-        <w:t>You</w:t>
-      </w:r>
-      <w:proofErr w:type="gramEnd"/>
-      <w:r>
-        <w:rPr>
-          <w:rFonts w:ascii="Times New Roman" w:hAnsi="Times New Roman"/>
-          <w:sz w:val="24"/>
-          <w:szCs w:val="24"/>
-          <w:lang w:val="en-US"/>
-        </w:rPr>
-        <w:t xml:space="preserve"> want!</w:t>
-      </w:r>
-    </w:p>
-    <w:p>
-      <w:pPr>
-        <w:widowControl w:val="0"/>
-        <w:autoSpaceDE w:val="0"/>
-        <w:autoSpaceDN w:val="0"/>
-        <w:adjustRightInd w:val="0"/>
-        <w:spacing w:after="0" w:line="280" w:lineRule="atLeast"/>
-        <w:jc w:val="both"/>
-        <w:rPr>
-          <w:rFonts w:ascii="Times New Roman" w:hAnsi="Times New Roman"/>
-          <w:sz w:val="24"/>
-          <w:szCs w:val="24"/>
-          <w:lang w:val="en-US"/>
-        </w:rPr>
-      </w:pPr>
-    </w:p>
-    <w:p>
-      <w:pPr>
-        <w:widowControl w:val="0"/>
-        <w:autoSpaceDE w:val="0"/>
-        <w:autoSpaceDN w:val="0"/>
-        <w:adjustRightInd w:val="0"/>
-        <w:spacing w:after="0" w:line="280" w:lineRule="atLeast"/>
-        <w:jc w:val="both"/>
-        <w:rPr>
-          <w:rFonts w:ascii="Times New Roman" w:hAnsi="Times New Roman"/>
-          <w:sz w:val="24"/>
-          <w:szCs w:val="24"/>
-          <w:lang w:val="en-US"/>
-        </w:rPr>
-      </w:pPr>
-    </w:p>
-    <w:p>
-      <w:pPr>
-        <w:widowControl w:val="0"/>
-        <w:autoSpaceDE w:val="0"/>
-        <w:autoSpaceDN w:val="0"/>
-        <w:adjustRightInd w:val="0"/>
-        <w:spacing w:after="0" w:line="280" w:lineRule="atLeast"/>
-        <w:jc w:val="both"/>
-        <w:rPr>
-          <w:rFonts w:ascii="Times New Roman" w:hAnsi="Times New Roman"/>
-          <w:sz w:val="24"/>
-          <w:szCs w:val="24"/>
-          <w:lang w:val="en-US"/>
-        </w:rPr>
-      </w:pPr>
-      <w:r>
-        <w:rPr>
-          <w:rFonts w:ascii="Times New Roman" w:hAnsi="Times New Roman"/>
-          <w:sz w:val="24"/>
-          <w:szCs w:val="24"/>
-          <w:lang w:val="en-US"/>
-        </w:rPr>
-        <w:t xml:space="preserve">All </w:t>
-      </w:r>
-      <w:r>
-        <w:rPr>
-          <w:rFonts w:ascii="Times New Roman" w:hAnsi="Times New Roman"/>
-          <w:sz w:val="24"/>
-          <w:szCs w:val="24"/>
-          <w:lang w:val="en-US"/>
-        </w:rPr>
-        <w:t>t</w:t>
-      </w:r>
-      <w:r>
-        <w:rPr>
-          <w:rFonts w:ascii="Times New Roman" w:hAnsi="Times New Roman"/>
-          <w:sz w:val="24"/>
-          <w:szCs w:val="24"/>
-          <w:lang w:val="en-US"/>
-        </w:rPr>
-        <w:t>his allow</w:t>
-      </w:r>
-      <w:r>
-        <w:rPr>
-          <w:rFonts w:ascii="Times New Roman" w:hAnsi="Times New Roman"/>
-          <w:sz w:val="24"/>
-          <w:szCs w:val="24"/>
-          <w:lang w:val="en-US"/>
-        </w:rPr>
-        <w:t xml:space="preserve"> to</w:t>
-      </w:r>
-      <w:r>
-        <w:rPr>
-          <w:rFonts w:ascii="Times New Roman" w:hAnsi="Times New Roman"/>
-          <w:sz w:val="24"/>
-          <w:szCs w:val="24"/>
-          <w:lang w:val="en-US"/>
-        </w:rPr>
-        <w:t xml:space="preserve"> </w:t>
-      </w:r>
-      <w:r>
-        <w:rPr>
-          <w:rFonts w:ascii="Times New Roman" w:hAnsi="Times New Roman"/>
-          <w:sz w:val="24"/>
-          <w:szCs w:val="24"/>
-          <w:lang w:val="en-US"/>
-        </w:rPr>
-        <w:t>us</w:t>
-      </w:r>
-      <w:r>
-        <w:rPr>
-          <w:rFonts w:ascii="Times New Roman" w:hAnsi="Times New Roman"/>
-          <w:sz w:val="24"/>
-          <w:szCs w:val="24"/>
-          <w:lang w:val="en-US"/>
-        </w:rPr>
-        <w:t>e</w:t>
-      </w:r>
-      <w:r>
-        <w:rPr>
-          <w:rFonts w:ascii="Times New Roman" w:hAnsi="Times New Roman"/>
-          <w:sz w:val="24"/>
-          <w:szCs w:val="24"/>
-          <w:lang w:val="en-US"/>
-        </w:rPr>
-        <w:t xml:space="preserve"> </w:t>
-      </w:r>
-      <w:r>
-        <w:rPr>
-          <w:rFonts w:ascii="Times New Roman" w:hAnsi="Times New Roman"/>
-          <w:sz w:val="24"/>
-          <w:szCs w:val="24"/>
-          <w:lang w:val="en-US"/>
-        </w:rPr>
-        <w:t xml:space="preserve">MCU_CPU </w:t>
-      </w:r>
-      <w:r>
-        <w:rPr>
-          <w:rFonts w:ascii="Times New Roman" w:hAnsi="Times New Roman"/>
-          <w:sz w:val="24"/>
-          <w:szCs w:val="24"/>
-          <w:lang w:val="en-US"/>
-        </w:rPr>
-        <w:t>even</w:t>
-      </w:r>
-      <w:r>
-        <w:rPr>
-          <w:rFonts w:ascii="Times New Roman" w:hAnsi="Times New Roman"/>
-          <w:sz w:val="24"/>
-          <w:szCs w:val="24"/>
-          <w:lang w:val="en-US"/>
-        </w:rPr>
-        <w:t xml:space="preserve"> like AVR </w:t>
-      </w:r>
-      <w:proofErr w:type="spellStart"/>
-      <w:r>
-        <w:rPr>
-          <w:rFonts w:ascii="Times New Roman" w:hAnsi="Times New Roman"/>
-          <w:sz w:val="24"/>
-          <w:szCs w:val="24"/>
-          <w:lang w:val="en-US"/>
-        </w:rPr>
-        <w:t>ATtiny</w:t>
-      </w:r>
-      <w:proofErr w:type="spellEnd"/>
-      <w:r>
-        <w:rPr>
-          <w:rFonts w:ascii="Times New Roman" w:hAnsi="Times New Roman"/>
-          <w:sz w:val="24"/>
-          <w:szCs w:val="24"/>
-          <w:lang w:val="en-US"/>
-        </w:rPr>
-        <w:t xml:space="preserve"> fam</w:t>
-      </w:r>
-      <w:r>
-        <w:rPr>
-          <w:rFonts w:ascii="Times New Roman" w:hAnsi="Times New Roman"/>
-          <w:sz w:val="24"/>
-          <w:szCs w:val="24"/>
-          <w:lang w:val="en-US"/>
-        </w:rPr>
-        <w:t>ily, isn’t cool huh?</w:t>
-      </w:r>
-    </w:p>
-    <w:p>
-      <w:pPr>
-        <w:widowControl w:val="0"/>
-        <w:autoSpaceDE w:val="0"/>
-        <w:autoSpaceDN w:val="0"/>
-        <w:adjustRightInd w:val="0"/>
-        <w:spacing w:after="0" w:line="280" w:lineRule="atLeast"/>
-        <w:jc w:val="both"/>
-        <w:rPr>
-          <w:rFonts w:ascii="Times New Roman" w:hAnsi="Times New Roman"/>
-          <w:sz w:val="24"/>
-          <w:szCs w:val="24"/>
-          <w:lang w:val="en-US"/>
-        </w:rPr>
-      </w:pPr>
-      <w:r>
-        <w:rPr>
-          <w:rFonts w:ascii="Times New Roman" w:hAnsi="Times New Roman"/>
-          <w:sz w:val="24"/>
-          <w:szCs w:val="24"/>
-          <w:lang w:val="en-US"/>
-        </w:rPr>
-        <w:br w:type="page"/>
-      </w:r>
-    </w:p>
-    <w:p>
-      <w:pPr>
-        <w:widowControl w:val="0"/>
-        <w:autoSpaceDE w:val="0"/>
-        <w:autoSpaceDN w:val="0"/>
-        <w:adjustRightInd w:val="0"/>
-        <w:spacing w:after="0" w:line="280" w:lineRule="atLeast"/>
-        <w:jc w:val="center"/>
-        <w:rPr>
-          <w:rFonts w:ascii="Times New Roman" w:hAnsi="Times New Roman"/>
-          <w:sz w:val="28"/>
-          <w:szCs w:val="28"/>
-          <w:lang w:val="en-US"/>
-        </w:rPr>
-      </w:pPr>
-      <w:r>
-        <w:rPr>
-          <w:rFonts w:ascii="Times New Roman" w:hAnsi="Times New Roman"/>
-          <w:sz w:val="28"/>
-          <w:szCs w:val="28"/>
-          <w:lang w:val="en-US"/>
-        </w:rPr>
-        <w:lastRenderedPageBreak/>
         <w:t xml:space="preserve">General </w:t>
       </w:r>
       <w:r>
@@ -2682,7 +1633,7 @@
                 <w:szCs w:val="24"/>
                 <w:lang w:val="en-US"/>
               </w:rPr>
-              <w:t>BAUD_9600_PIN</w:t>
+              <w:t>GPU_BSY_PIN</w:t>
             </w:r>
           </w:p>
         </w:tc>
@@ -2701,19 +1652,17 @@
                 <w:rFonts w:ascii="Times New Roman" w:hAnsi="Times New Roman"/>
                 <w:sz w:val="24"/>
                 <w:szCs w:val="24"/>
-                <w:highlight w:val="yellow"/>
-                <w:lang w:val="en-US"/>
-              </w:rPr>
-            </w:pPr>
-            <w:r>
-              <w:rPr>
-                <w:rFonts w:ascii="Times New Roman" w:hAnsi="Times New Roman"/>
-                <w:sz w:val="24"/>
-                <w:szCs w:val="24"/>
-                <w:highlight w:val="yellow"/>
-                <w:lang w:val="en-US"/>
-              </w:rPr>
-              <w:t>-not yet ready-</w:t>
+                <w:lang w:val="en-US"/>
+              </w:rPr>
+            </w:pPr>
+            <w:r>
+              <w:rPr>
+                <w:rFonts w:ascii="Times New Roman" w:hAnsi="Times New Roman"/>
+                <w:sz w:val="24"/>
+                <w:szCs w:val="24"/>
+                <w:lang w:val="en-US"/>
+              </w:rPr>
+              <w:t>-</w:t>
             </w:r>
           </w:p>
         </w:tc>
@@ -2735,6 +1684,15 @@
                 <w:lang w:val="en-US"/>
               </w:rPr>
             </w:pPr>
+            <w:r>
+              <w:rPr>
+                <w:rFonts w:ascii="Times New Roman" w:hAnsi="Times New Roman"/>
+                <w:sz w:val="24"/>
+                <w:szCs w:val="24"/>
+                <w:lang w:val="en-US"/>
+              </w:rPr>
+              <w:t>GPIOA</w:t>
+            </w:r>
           </w:p>
         </w:tc>
         <w:tc>
@@ -2755,6 +1713,15 @@
                 <w:lang w:val="en-US"/>
               </w:rPr>
             </w:pPr>
+            <w:r>
+              <w:rPr>
+                <w:rFonts w:ascii="Times New Roman" w:hAnsi="Times New Roman"/>
+                <w:sz w:val="24"/>
+                <w:szCs w:val="24"/>
+                <w:lang w:val="en-US"/>
+              </w:rPr>
+              <w:t>GPIO_Pin_11</w:t>
+            </w:r>
           </w:p>
         </w:tc>
       </w:tr>
@@ -2784,7 +1751,7 @@
                 <w:szCs w:val="24"/>
                 <w:lang w:val="en-US"/>
               </w:rPr>
-              <w:t>BAUD_57600_PIN</w:t>
+              <w:t>BAUD_9600_PIN</w:t>
             </w:r>
           </w:p>
         </w:tc>
@@ -2803,6 +1770,7 @@
                 <w:rFonts w:ascii="Times New Roman" w:hAnsi="Times New Roman"/>
                 <w:sz w:val="24"/>
                 <w:szCs w:val="24"/>
+                <w:highlight w:val="yellow"/>
                 <w:lang w:val="en-US"/>
               </w:rPr>
             </w:pPr>
@@ -2885,7 +1853,7 @@
                 <w:szCs w:val="24"/>
                 <w:lang w:val="en-US"/>
               </w:rPr>
-              <w:t>BAUD_115200_PIN</w:t>
+              <w:t>BAUD_57600_PIN</w:t>
             </w:r>
           </w:p>
         </w:tc>
@@ -2986,6 +1954,107 @@
                 <w:szCs w:val="24"/>
                 <w:lang w:val="en-US"/>
               </w:rPr>
+              <w:t>BAUD_115200_PIN</w:t>
+            </w:r>
+          </w:p>
+        </w:tc>
+        <w:tc>
+          <w:tcPr>
+            <w:tcW w:w="3051" w:type="dxa"/>
+          </w:tcPr>
+          <w:p>
+            <w:pPr>
+              <w:widowControl w:val="0"/>
+              <w:autoSpaceDE w:val="0"/>
+              <w:autoSpaceDN w:val="0"/>
+              <w:adjustRightInd w:val="0"/>
+              <w:spacing w:line="280" w:lineRule="atLeast"/>
+              <w:rPr>
+                <w:rFonts w:ascii="Times New Roman" w:hAnsi="Times New Roman"/>
+                <w:sz w:val="24"/>
+                <w:szCs w:val="24"/>
+                <w:lang w:val="en-US"/>
+              </w:rPr>
+            </w:pPr>
+            <w:r>
+              <w:rPr>
+                <w:rFonts w:ascii="Times New Roman" w:hAnsi="Times New Roman"/>
+                <w:sz w:val="24"/>
+                <w:szCs w:val="24"/>
+                <w:highlight w:val="yellow"/>
+                <w:lang w:val="en-US"/>
+              </w:rPr>
+              <w:t>-not yet ready-</w:t>
+            </w:r>
+          </w:p>
+        </w:tc>
+        <w:tc>
+          <w:tcPr>
+            <w:tcW w:w="1293" w:type="dxa"/>
+          </w:tcPr>
+          <w:p>
+            <w:pPr>
+              <w:widowControl w:val="0"/>
+              <w:autoSpaceDE w:val="0"/>
+              <w:autoSpaceDN w:val="0"/>
+              <w:adjustRightInd w:val="0"/>
+              <w:spacing w:line="280" w:lineRule="atLeast"/>
+              <w:rPr>
+                <w:rFonts w:ascii="Times New Roman" w:hAnsi="Times New Roman"/>
+                <w:sz w:val="24"/>
+                <w:szCs w:val="24"/>
+                <w:lang w:val="en-US"/>
+              </w:rPr>
+            </w:pPr>
+          </w:p>
+        </w:tc>
+        <w:tc>
+          <w:tcPr>
+            <w:tcW w:w="2478" w:type="dxa"/>
+          </w:tcPr>
+          <w:p>
+            <w:pPr>
+              <w:widowControl w:val="0"/>
+              <w:autoSpaceDE w:val="0"/>
+              <w:autoSpaceDN w:val="0"/>
+              <w:adjustRightInd w:val="0"/>
+              <w:spacing w:line="280" w:lineRule="atLeast"/>
+              <w:rPr>
+                <w:rFonts w:ascii="Times New Roman" w:hAnsi="Times New Roman"/>
+                <w:sz w:val="24"/>
+                <w:szCs w:val="24"/>
+                <w:lang w:val="en-US"/>
+              </w:rPr>
+            </w:pPr>
+          </w:p>
+        </w:tc>
+      </w:tr>
+      <w:tr>
+        <w:tc>
+          <w:tcPr>
+            <w:tcW w:w="2414" w:type="dxa"/>
+          </w:tcPr>
+          <w:p>
+            <w:pPr>
+              <w:widowControl w:val="0"/>
+              <w:autoSpaceDE w:val="0"/>
+              <w:autoSpaceDN w:val="0"/>
+              <w:adjustRightInd w:val="0"/>
+              <w:spacing w:line="280" w:lineRule="atLeast"/>
+              <w:rPr>
+                <w:rFonts w:ascii="Times New Roman" w:hAnsi="Times New Roman"/>
+                <w:sz w:val="24"/>
+                <w:szCs w:val="24"/>
+                <w:lang w:val="en-US"/>
+              </w:rPr>
+            </w:pPr>
+            <w:r>
+              <w:rPr>
+                <w:rFonts w:ascii="Times New Roman" w:hAnsi="Times New Roman"/>
+                <w:sz w:val="24"/>
+                <w:szCs w:val="24"/>
+                <w:lang w:val="en-US"/>
+              </w:rPr>
               <w:t>BAUD_1M_PIN</w:t>
             </w:r>
           </w:p>
@@ -3101,7 +2170,27 @@
           <w:highlight w:val="yellow"/>
           <w:lang w:val="en-US"/>
         </w:rPr>
-        <w:t>SD Card:</w:t>
+        <w:t>SD Card</w:t>
+      </w:r>
+      <w:r>
+        <w:rPr>
+          <w:rFonts w:ascii="Times New Roman" w:hAnsi="Times New Roman"/>
+          <w:sz w:val="24"/>
+          <w:szCs w:val="24"/>
+          <w:highlight w:val="yellow"/>
+          <w:lang w:val="en-US"/>
+        </w:rPr>
+        <w:t xml:space="preserve"> (SPI2)</w:t>
+      </w:r>
+      <w:r>
+        <w:rPr>
+          <w:rFonts w:ascii="Times New Roman" w:hAnsi="Times New Roman"/>
+          <w:sz w:val="24"/>
+          <w:szCs w:val="24"/>
+          <w:highlight w:val="yellow"/>
+          <w:lang w:val="en-US"/>
+        </w:rPr>
+        <w:t>:</w:t>
       </w:r>
     </w:p>
     <w:tbl>
@@ -3119,7 +2208,7 @@
       <w:tr>
         <w:tc>
           <w:tcPr>
-            <w:tcW w:w="2599" w:type="dxa"/>
+            <w:tcW w:w="2830" w:type="dxa"/>
           </w:tcPr>
           <w:p>
             <w:pPr>
@@ -3166,7 +2255,7 @@
         </w:tc>
         <w:tc>
           <w:tcPr>
-            <w:tcW w:w="3102" w:type="dxa"/>
+            <w:tcW w:w="2957" w:type="dxa"/>
           </w:tcPr>
           <w:p>
             <w:pPr>
@@ -3215,7 +2304,7 @@
         </w:tc>
         <w:tc>
           <w:tcPr>
-            <w:tcW w:w="1341" w:type="dxa"/>
+            <w:tcW w:w="1307" w:type="dxa"/>
           </w:tcPr>
           <w:p>
             <w:pPr>
@@ -3253,7 +2342,7 @@
         </w:tc>
         <w:tc>
           <w:tcPr>
-            <w:tcW w:w="2194" w:type="dxa"/>
+            <w:tcW w:w="2142" w:type="dxa"/>
           </w:tcPr>
           <w:p>
             <w:pPr>
@@ -3284,7 +2373,7 @@
       <w:tr>
         <w:tc>
           <w:tcPr>
-            <w:tcW w:w="2599" w:type="dxa"/>
+            <w:tcW w:w="2830" w:type="dxa"/>
           </w:tcPr>
           <w:p>
             <w:pPr>
@@ -3315,7 +2404,7 @@
         </w:tc>
         <w:tc>
           <w:tcPr>
-            <w:tcW w:w="3102" w:type="dxa"/>
+            <w:tcW w:w="2957" w:type="dxa"/>
           </w:tcPr>
           <w:p>
             <w:pPr>
@@ -3344,7 +2433,7 @@
         </w:tc>
         <w:tc>
           <w:tcPr>
-            <w:tcW w:w="1341" w:type="dxa"/>
+            <w:tcW w:w="1307" w:type="dxa"/>
           </w:tcPr>
           <w:p>
             <w:pPr>
@@ -3373,7 +2462,7 @@
         </w:tc>
         <w:tc>
           <w:tcPr>
-            <w:tcW w:w="2194" w:type="dxa"/>
+            <w:tcW w:w="2142" w:type="dxa"/>
           </w:tcPr>
           <w:p>
             <w:pPr>
@@ -3404,7 +2493,7 @@
       <w:tr>
         <w:tc>
           <w:tcPr>
-            <w:tcW w:w="2599" w:type="dxa"/>
+            <w:tcW w:w="2830" w:type="dxa"/>
           </w:tcPr>
           <w:p>
             <w:pPr>
@@ -3435,7 +2524,7 @@
         </w:tc>
         <w:tc>
           <w:tcPr>
-            <w:tcW w:w="3102" w:type="dxa"/>
+            <w:tcW w:w="2957" w:type="dxa"/>
           </w:tcPr>
           <w:p>
             <w:pPr>
@@ -3460,11 +2549,13 @@
               </w:rPr>
               <w:t>SPI2_MOSI</w:t>
             </w:r>
-          </w:p>
-        </w:tc>
-        <w:tc>
-          <w:tcPr>
-            <w:tcW w:w="1341" w:type="dxa"/>
+            <w:bookmarkStart w:id="0" w:name="_GoBack"/>
+            <w:bookmarkEnd w:id="0"/>
+          </w:p>
+        </w:tc>
+        <w:tc>
+          <w:tcPr>
+            <w:tcW w:w="1307" w:type="dxa"/>
           </w:tcPr>
           <w:p>
             <w:pPr>
@@ -3493,39 +2584,30 @@
         </w:tc>
         <w:tc>
           <w:tcPr>
-            <w:tcW w:w="2194" w:type="dxa"/>
-          </w:tcPr>
-          <w:p>
-            <w:pPr>
-              <w:widowControl w:val="0"/>
-              <w:autoSpaceDE w:val="0"/>
-              <w:autoSpaceDN w:val="0"/>
-              <w:adjustRightInd w:val="0"/>
-              <w:spacing w:line="280" w:lineRule="atLeast"/>
-              <w:rPr>
-                <w:rFonts w:ascii="Times New Roman" w:hAnsi="Times New Roman"/>
-                <w:sz w:val="24"/>
-                <w:szCs w:val="24"/>
-                <w:lang w:val="en-US"/>
-              </w:rPr>
-            </w:pPr>
-            <w:r>
-              <w:rPr>
-                <w:rFonts w:ascii="Times New Roman" w:hAnsi="Times New Roman"/>
-                <w:sz w:val="24"/>
-                <w:szCs w:val="24"/>
-                <w:lang w:val="en-US"/>
-              </w:rPr>
-              <w:t>GPIO_Pin_</w:t>
-            </w:r>
-            <w:r>
-              <w:rPr>
-                <w:rFonts w:ascii="Times New Roman" w:hAnsi="Times New Roman"/>
-                <w:sz w:val="24"/>
-                <w:szCs w:val="24"/>
-                <w:lang w:val="en-US"/>
-              </w:rPr>
-              <w:t>15</w:t>
+            <w:tcW w:w="2142" w:type="dxa"/>
+          </w:tcPr>
+          <w:p>
+            <w:pPr>
+              <w:widowControl w:val="0"/>
+              <w:autoSpaceDE w:val="0"/>
+              <w:autoSpaceDN w:val="0"/>
+              <w:adjustRightInd w:val="0"/>
+              <w:spacing w:line="280" w:lineRule="atLeast"/>
+              <w:rPr>
+                <w:rFonts w:ascii="Times New Roman" w:hAnsi="Times New Roman"/>
+                <w:sz w:val="24"/>
+                <w:szCs w:val="24"/>
+                <w:lang w:val="en-US"/>
+              </w:rPr>
+            </w:pPr>
+            <w:r>
+              <w:rPr>
+                <w:rFonts w:ascii="Times New Roman" w:hAnsi="Times New Roman"/>
+                <w:sz w:val="24"/>
+                <w:szCs w:val="24"/>
+                <w:lang w:val="en-US"/>
+              </w:rPr>
+              <w:t>GPIO_Pin_15</w:t>
             </w:r>
           </w:p>
         </w:tc>
@@ -3533,67 +2615,67 @@
       <w:tr>
         <w:tc>
           <w:tcPr>
-            <w:tcW w:w="2599" w:type="dxa"/>
-          </w:tcPr>
-          <w:p>
-            <w:pPr>
-              <w:widowControl w:val="0"/>
-              <w:autoSpaceDE w:val="0"/>
-              <w:autoSpaceDN w:val="0"/>
-              <w:adjustRightInd w:val="0"/>
-              <w:spacing w:line="280" w:lineRule="atLeast"/>
-              <w:rPr>
-                <w:rFonts w:ascii="Times New Roman" w:hAnsi="Times New Roman"/>
-                <w:sz w:val="24"/>
-                <w:szCs w:val="24"/>
-                <w:lang w:val="en-US"/>
-              </w:rPr>
-            </w:pPr>
-            <w:r>
-              <w:rPr>
-                <w:rFonts w:ascii="Times New Roman" w:hAnsi="Times New Roman"/>
-                <w:sz w:val="24"/>
-                <w:szCs w:val="24"/>
-                <w:lang w:val="en-US"/>
-              </w:rPr>
-              <w:t>GPIO_Pin_CS</w:t>
-            </w:r>
-            <w:bookmarkStart w:id="0" w:name="_GoBack"/>
-            <w:bookmarkEnd w:id="0"/>
-          </w:p>
-        </w:tc>
-        <w:tc>
-          <w:tcPr>
-            <w:tcW w:w="3102" w:type="dxa"/>
-          </w:tcPr>
-          <w:p>
-            <w:pPr>
-              <w:widowControl w:val="0"/>
-              <w:autoSpaceDE w:val="0"/>
-              <w:autoSpaceDN w:val="0"/>
-              <w:adjustRightInd w:val="0"/>
-              <w:spacing w:line="280" w:lineRule="atLeast"/>
-              <w:rPr>
-                <w:rFonts w:ascii="Times New Roman" w:hAnsi="Times New Roman"/>
-                <w:sz w:val="24"/>
-                <w:szCs w:val="24"/>
-                <w:lang w:val="en-US"/>
-              </w:rPr>
-            </w:pPr>
-            <w:r>
-              <w:rPr>
-                <w:rFonts w:ascii="Times New Roman" w:hAnsi="Times New Roman"/>
-                <w:sz w:val="24"/>
-                <w:szCs w:val="24"/>
-                <w:lang w:val="en-US"/>
-              </w:rPr>
-              <w:t>SPI2_CS</w:t>
-            </w:r>
-          </w:p>
-        </w:tc>
-        <w:tc>
-          <w:tcPr>
-            <w:tcW w:w="1341" w:type="dxa"/>
+            <w:tcW w:w="2830" w:type="dxa"/>
+          </w:tcPr>
+          <w:p>
+            <w:pPr>
+              <w:widowControl w:val="0"/>
+              <w:autoSpaceDE w:val="0"/>
+              <w:autoSpaceDN w:val="0"/>
+              <w:adjustRightInd w:val="0"/>
+              <w:spacing w:line="280" w:lineRule="atLeast"/>
+              <w:rPr>
+                <w:rFonts w:ascii="Times New Roman" w:hAnsi="Times New Roman"/>
+                <w:sz w:val="24"/>
+                <w:szCs w:val="24"/>
+                <w:lang w:val="en-US"/>
+              </w:rPr>
+            </w:pPr>
+            <w:proofErr w:type="spellStart"/>
+            <w:r>
+              <w:rPr>
+                <w:rFonts w:ascii="Times New Roman" w:hAnsi="Times New Roman"/>
+                <w:sz w:val="24"/>
+                <w:szCs w:val="24"/>
+                <w:lang w:val="en-US"/>
+              </w:rPr>
+              <w:t>GPIO_Pin_SPI_SD_SCK</w:t>
+            </w:r>
+            <w:proofErr w:type="spellEnd"/>
+          </w:p>
+        </w:tc>
+        <w:tc>
+          <w:tcPr>
+            <w:tcW w:w="2957" w:type="dxa"/>
+          </w:tcPr>
+          <w:p>
+            <w:pPr>
+              <w:widowControl w:val="0"/>
+              <w:autoSpaceDE w:val="0"/>
+              <w:autoSpaceDN w:val="0"/>
+              <w:adjustRightInd w:val="0"/>
+              <w:spacing w:line="280" w:lineRule="atLeast"/>
+              <w:rPr>
+                <w:rFonts w:ascii="Times New Roman" w:hAnsi="Times New Roman"/>
+                <w:sz w:val="24"/>
+                <w:szCs w:val="24"/>
+                <w:lang w:val="en-US"/>
+              </w:rPr>
+            </w:pPr>
+            <w:r>
+              <w:rPr>
+                <w:rFonts w:ascii="Times New Roman" w:hAnsi="Times New Roman"/>
+                <w:sz w:val="24"/>
+                <w:szCs w:val="24"/>
+                <w:lang w:val="en-US"/>
+              </w:rPr>
+              <w:t>SPI2_SCK</w:t>
+            </w:r>
+          </w:p>
+        </w:tc>
+        <w:tc>
+          <w:tcPr>
+            <w:tcW w:w="1307" w:type="dxa"/>
           </w:tcPr>
           <w:p>
             <w:pPr>
@@ -3622,50 +2704,38 @@
         </w:tc>
         <w:tc>
           <w:tcPr>
-            <w:tcW w:w="2194" w:type="dxa"/>
-          </w:tcPr>
-          <w:p>
-            <w:pPr>
-              <w:widowControl w:val="0"/>
-              <w:autoSpaceDE w:val="0"/>
-              <w:autoSpaceDN w:val="0"/>
-              <w:adjustRightInd w:val="0"/>
-              <w:spacing w:line="280" w:lineRule="atLeast"/>
-              <w:rPr>
-                <w:rFonts w:ascii="Times New Roman" w:hAnsi="Times New Roman"/>
-                <w:sz w:val="24"/>
-                <w:szCs w:val="24"/>
-                <w:lang w:val="en-US"/>
-              </w:rPr>
-            </w:pPr>
-            <w:r>
-              <w:rPr>
-                <w:rFonts w:ascii="Times New Roman" w:hAnsi="Times New Roman"/>
-                <w:sz w:val="24"/>
-                <w:szCs w:val="24"/>
-                <w:lang w:val="en-US"/>
-              </w:rPr>
-              <w:t>GPIO_Pin_</w:t>
-            </w:r>
-            <w:r>
-              <w:rPr>
-                <w:rFonts w:ascii="Times New Roman" w:hAnsi="Times New Roman"/>
-                <w:sz w:val="24"/>
-                <w:szCs w:val="24"/>
-                <w:lang w:val="en-US"/>
-              </w:rPr>
-              <w:t>12</w:t>
+            <w:tcW w:w="2142" w:type="dxa"/>
+          </w:tcPr>
+          <w:p>
+            <w:pPr>
+              <w:widowControl w:val="0"/>
+              <w:autoSpaceDE w:val="0"/>
+              <w:autoSpaceDN w:val="0"/>
+              <w:adjustRightInd w:val="0"/>
+              <w:spacing w:line="280" w:lineRule="atLeast"/>
+              <w:rPr>
+                <w:rFonts w:ascii="Times New Roman" w:hAnsi="Times New Roman"/>
+                <w:sz w:val="24"/>
+                <w:szCs w:val="24"/>
+                <w:lang w:val="en-US"/>
+              </w:rPr>
+            </w:pPr>
+            <w:r>
+              <w:rPr>
+                <w:rFonts w:ascii="Times New Roman" w:hAnsi="Times New Roman"/>
+                <w:sz w:val="24"/>
+                <w:szCs w:val="24"/>
+                <w:lang w:val="en-US"/>
+              </w:rPr>
+              <w:t>GPIO_Pin_13</w:t>
             </w:r>
           </w:p>
         </w:tc>
       </w:tr>
       <w:tr>
-        <w:trPr>
-          <w:trHeight w:val="116"/>
-        </w:trPr>
-        <w:tc>
-          <w:tcPr>
-            <w:tcW w:w="2599" w:type="dxa"/>
+        <w:tc>
+          <w:tcPr>
+            <w:tcW w:w="2830" w:type="dxa"/>
           </w:tcPr>
           <w:p>
             <w:pPr>
@@ -3689,43 +2759,43 @@
                 <w:szCs w:val="24"/>
                 <w:lang w:val="en-US"/>
               </w:rPr>
-              <w:t>GPIO_Pin_SPI_SD_SCK</w:t>
+              <w:t>GPIO_Pin_SPI_SD_CS</w:t>
             </w:r>
             <w:proofErr w:type="spellEnd"/>
           </w:p>
         </w:tc>
         <w:tc>
           <w:tcPr>
-            <w:tcW w:w="3102" w:type="dxa"/>
-          </w:tcPr>
-          <w:p>
-            <w:pPr>
-              <w:widowControl w:val="0"/>
-              <w:autoSpaceDE w:val="0"/>
-              <w:autoSpaceDN w:val="0"/>
-              <w:adjustRightInd w:val="0"/>
-              <w:spacing w:line="280" w:lineRule="atLeast"/>
-              <w:rPr>
-                <w:rFonts w:ascii="Times New Roman" w:hAnsi="Times New Roman"/>
-                <w:sz w:val="24"/>
-                <w:szCs w:val="24"/>
-                <w:lang w:val="en-US"/>
-              </w:rPr>
-            </w:pPr>
-            <w:r>
-              <w:rPr>
-                <w:rFonts w:ascii="Times New Roman" w:hAnsi="Times New Roman"/>
-                <w:sz w:val="24"/>
-                <w:szCs w:val="24"/>
-                <w:lang w:val="en-US"/>
-              </w:rPr>
-              <w:t>SPI2_SCK</w:t>
-            </w:r>
-          </w:p>
-        </w:tc>
-        <w:tc>
-          <w:tcPr>
-            <w:tcW w:w="1341" w:type="dxa"/>
+            <w:tcW w:w="2957" w:type="dxa"/>
+          </w:tcPr>
+          <w:p>
+            <w:pPr>
+              <w:widowControl w:val="0"/>
+              <w:autoSpaceDE w:val="0"/>
+              <w:autoSpaceDN w:val="0"/>
+              <w:adjustRightInd w:val="0"/>
+              <w:spacing w:line="280" w:lineRule="atLeast"/>
+              <w:rPr>
+                <w:rFonts w:ascii="Times New Roman" w:hAnsi="Times New Roman"/>
+                <w:sz w:val="24"/>
+                <w:szCs w:val="24"/>
+                <w:lang w:val="en-US"/>
+              </w:rPr>
+            </w:pPr>
+            <w:r>
+              <w:rPr>
+                <w:rFonts w:ascii="Times New Roman" w:hAnsi="Times New Roman"/>
+                <w:sz w:val="24"/>
+                <w:szCs w:val="24"/>
+                <w:lang w:val="en-US"/>
+              </w:rPr>
+              <w:t>SPI2_CS</w:t>
+            </w:r>
+          </w:p>
+        </w:tc>
+        <w:tc>
+          <w:tcPr>
+            <w:tcW w:w="1307" w:type="dxa"/>
           </w:tcPr>
           <w:p>
             <w:pPr>
@@ -3754,39 +2824,30 @@
         </w:tc>
         <w:tc>
           <w:tcPr>
-            <w:tcW w:w="2194" w:type="dxa"/>
-          </w:tcPr>
-          <w:p>
-            <w:pPr>
-              <w:widowControl w:val="0"/>
-              <w:autoSpaceDE w:val="0"/>
-              <w:autoSpaceDN w:val="0"/>
-              <w:adjustRightInd w:val="0"/>
-              <w:spacing w:line="280" w:lineRule="atLeast"/>
-              <w:rPr>
-                <w:rFonts w:ascii="Times New Roman" w:hAnsi="Times New Roman"/>
-                <w:sz w:val="24"/>
-                <w:szCs w:val="24"/>
-                <w:lang w:val="en-US"/>
-              </w:rPr>
-            </w:pPr>
-            <w:r>
-              <w:rPr>
-                <w:rFonts w:ascii="Times New Roman" w:hAnsi="Times New Roman"/>
-                <w:sz w:val="24"/>
-                <w:szCs w:val="24"/>
-                <w:lang w:val="en-US"/>
-              </w:rPr>
-              <w:t>GPIO_Pin_</w:t>
-            </w:r>
-            <w:r>
-              <w:rPr>
-                <w:rFonts w:ascii="Times New Roman" w:hAnsi="Times New Roman"/>
-                <w:sz w:val="24"/>
-                <w:szCs w:val="24"/>
-                <w:lang w:val="en-US"/>
-              </w:rPr>
-              <w:t>13</w:t>
+            <w:tcW w:w="2142" w:type="dxa"/>
+          </w:tcPr>
+          <w:p>
+            <w:pPr>
+              <w:widowControl w:val="0"/>
+              <w:autoSpaceDE w:val="0"/>
+              <w:autoSpaceDN w:val="0"/>
+              <w:adjustRightInd w:val="0"/>
+              <w:spacing w:line="280" w:lineRule="atLeast"/>
+              <w:rPr>
+                <w:rFonts w:ascii="Times New Roman" w:hAnsi="Times New Roman"/>
+                <w:sz w:val="24"/>
+                <w:szCs w:val="24"/>
+                <w:lang w:val="en-US"/>
+              </w:rPr>
+            </w:pPr>
+            <w:r>
+              <w:rPr>
+                <w:rFonts w:ascii="Times New Roman" w:hAnsi="Times New Roman"/>
+                <w:sz w:val="24"/>
+                <w:szCs w:val="24"/>
+                <w:lang w:val="en-US"/>
+              </w:rPr>
+              <w:t>GPIO_Pin_12</w:t>
             </w:r>
           </w:p>
         </w:tc>
@@ -3841,10 +2902,10 @@
         <w:tblLook w:val="04A0" w:firstRow="1" w:lastRow="0" w:firstColumn="1" w:lastColumn="0" w:noHBand="0" w:noVBand="1"/>
       </w:tblPr>
       <w:tblGrid>
-        <w:gridCol w:w="2546"/>
-        <w:gridCol w:w="3194"/>
-        <w:gridCol w:w="1329"/>
-        <w:gridCol w:w="2167"/>
+        <w:gridCol w:w="3004"/>
+        <w:gridCol w:w="2897"/>
+        <w:gridCol w:w="1266"/>
+        <w:gridCol w:w="2069"/>
       </w:tblGrid>
       <w:tr>
         <w:tc>
@@ -4030,15 +3091,17 @@
                 <w:lang w:val="en-US"/>
               </w:rPr>
             </w:pPr>
-            <w:r>
-              <w:rPr>
-                <w:rFonts w:ascii="Times New Roman" w:hAnsi="Times New Roman"/>
-                <w:sz w:val="24"/>
-                <w:szCs w:val="24"/>
-                <w:lang w:val="en-US"/>
-              </w:rPr>
-              <w:t>MOSI_PIN</w:t>
-            </w:r>
+            <w:proofErr w:type="spellStart"/>
+            <w:r>
+              <w:rPr>
+                <w:rFonts w:ascii="Times New Roman" w:hAnsi="Times New Roman"/>
+                <w:sz w:val="24"/>
+                <w:szCs w:val="24"/>
+                <w:lang w:val="en-US"/>
+              </w:rPr>
+              <w:t>GPIO_Pin_SPI_LCD_MOSI</w:t>
+            </w:r>
+            <w:proofErr w:type="spellEnd"/>
           </w:p>
         </w:tc>
         <w:tc>
@@ -4148,15 +3211,17 @@
                 <w:lang w:val="en-US"/>
               </w:rPr>
             </w:pPr>
-            <w:r>
-              <w:rPr>
-                <w:rFonts w:ascii="Times New Roman" w:hAnsi="Times New Roman"/>
-                <w:sz w:val="24"/>
-                <w:szCs w:val="24"/>
-                <w:lang w:val="en-US"/>
-              </w:rPr>
-              <w:t>TFT_SS_PIN</w:t>
-            </w:r>
+            <w:proofErr w:type="spellStart"/>
+            <w:r>
+              <w:rPr>
+                <w:rFonts w:ascii="Times New Roman" w:hAnsi="Times New Roman"/>
+                <w:sz w:val="24"/>
+                <w:szCs w:val="24"/>
+                <w:lang w:val="en-US"/>
+              </w:rPr>
+              <w:t>GPIO_Pin_SPI_LCD_SCK</w:t>
+            </w:r>
+            <w:proofErr w:type="spellEnd"/>
           </w:p>
         </w:tc>
         <w:tc>
@@ -4184,7 +3249,7 @@
                 <w:szCs w:val="24"/>
                 <w:lang w:val="en-US"/>
               </w:rPr>
-              <w:t>SPI1_CS</w:t>
+              <w:t>SPI1_SCK</w:t>
             </w:r>
           </w:p>
         </w:tc>
@@ -4213,7 +3278,7 @@
                 <w:szCs w:val="24"/>
                 <w:lang w:val="en-US"/>
               </w:rPr>
-              <w:t>GPIOB</w:t>
+              <w:t>GPIOA</w:t>
             </w:r>
           </w:p>
         </w:tc>
@@ -4242,7 +3307,7 @@
                 <w:szCs w:val="24"/>
                 <w:lang w:val="en-US"/>
               </w:rPr>
-              <w:t>GPIO_Pin_10</w:t>
+              <w:t>GPIO_Pin_5</w:t>
             </w:r>
           </w:p>
         </w:tc>
@@ -4273,7 +3338,7 @@
                 <w:szCs w:val="24"/>
                 <w:lang w:val="en-US"/>
               </w:rPr>
-              <w:t>SCK_PIN</w:t>
+              <w:t>TFT_SS_PIN</w:t>
             </w:r>
           </w:p>
         </w:tc>
@@ -4302,7 +3367,7 @@
                 <w:szCs w:val="24"/>
                 <w:lang w:val="en-US"/>
               </w:rPr>
-              <w:t>SPI1_SCK</w:t>
+              <w:t>SPI1_CS</w:t>
             </w:r>
           </w:p>
         </w:tc>
@@ -4331,7 +3396,7 @@
                 <w:szCs w:val="24"/>
                 <w:lang w:val="en-US"/>
               </w:rPr>
-              <w:t>GPIOA</w:t>
+              <w:t>GPIOB</w:t>
             </w:r>
           </w:p>
         </w:tc>
@@ -4360,7 +3425,7 @@
                 <w:szCs w:val="24"/>
                 <w:lang w:val="en-US"/>
               </w:rPr>
-              <w:t>GPIO_Pin_5</w:t>
+              <w:t>GPIO_Pin_10</w:t>
             </w:r>
           </w:p>
         </w:tc>
@@ -7588,7 +6653,6 @@
           <w:szCs w:val="24"/>
           <w:lang w:val="en-US"/>
         </w:rPr>
-        <w:lastRenderedPageBreak/>
         <w:br w:type="page"/>
       </w:r>
     </w:p>

</xml_diff>